<commit_message>
Updated project files on PythonAnywhere
</commit_message>
<xml_diff>
--- a/invoiceApp/templates/invoice/InVoice.docx
+++ b/invoiceApp/templates/invoice/InVoice.docx
@@ -1,6 +1,6 @@
 
 <file path=word/document.xml><?xml version="1.0" encoding="utf-8"?>
-<w:document xmlns:wpc="http://schemas.microsoft.com/office/word/2010/wordprocessingCanvas" xmlns:cx="http://schemas.microsoft.com/office/drawing/2014/chartex" xmlns:cx1="http://schemas.microsoft.com/office/drawing/2015/9/8/chartex" xmlns:cx2="http://schemas.microsoft.com/office/drawing/2015/10/21/chartex" xmlns:cx3="http://schemas.microsoft.com/office/drawing/2016/5/9/chartex" xmlns:cx4="http://schemas.microsoft.com/office/drawing/2016/5/10/chartex" xmlns:cx5="http://schemas.microsoft.com/office/drawing/2016/5/11/chartex" xmlns:cx6="http://schemas.microsoft.com/office/drawing/2016/5/12/chartex" xmlns:cx7="http://schemas.microsoft.com/office/drawing/2016/5/13/chartex" xmlns:cx8="http://schemas.microsoft.com/office/drawing/2016/5/14/chartex" xmlns:mc="http://schemas.openxmlformats.org/markup-compatibility/2006" xmlns:aink="http://schemas.microsoft.com/office/drawing/2016/ink" xmlns:am3d="http://schemas.microsoft.com/office/drawing/2017/model3d" xmlns:o="urn:schemas-microsoft-com:office:office" xmlns:oel="http://schemas.microsoft.com/office/2019/extlst" xmlns:r="http://schemas.openxmlformats.org/officeDocument/2006/relationships" xmlns:m="http://schemas.openxmlformats.org/officeDocument/2006/math" xmlns:v="urn:schemas-microsoft-com:vml" xmlns:wp14="http://schemas.microsoft.com/office/word/2010/wordprocessingDrawing" xmlns:wp="http://schemas.openxmlformats.org/drawingml/2006/wordprocessingDrawing" xmlns:w10="urn:schemas-microsoft-com:office:word" xmlns:w="http://schemas.openxmlformats.org/wordprocessingml/2006/main" xmlns:w14="http://schemas.microsoft.com/office/word/2010/wordml" xmlns:w15="http://schemas.microsoft.com/office/word/2012/wordml" xmlns:w16cex="http://schemas.microsoft.com/office/word/2018/wordml/cex" xmlns:w16cid="http://schemas.microsoft.com/office/word/2016/wordml/cid" xmlns:w16="http://schemas.microsoft.com/office/word/2018/wordml" xmlns:w16sdtdh="http://schemas.microsoft.com/office/word/2020/wordml/sdtdatahash" xmlns:w16se="http://schemas.microsoft.com/office/word/2015/wordml/symex" xmlns:wpg="http://schemas.microsoft.com/office/word/2010/wordprocessingGroup" xmlns:wpi="http://schemas.microsoft.com/office/word/2010/wordprocessingInk" xmlns:wne="http://schemas.microsoft.com/office/word/2006/wordml" xmlns:wps="http://schemas.microsoft.com/office/word/2010/wordprocessingShape" mc:Ignorable="w14 w15 w16se w16cid w16 w16cex w16sdtdh wp14">
+<w:document xmlns:wpc="http://schemas.microsoft.com/office/word/2010/wordprocessingCanvas" xmlns:cx="http://schemas.microsoft.com/office/drawing/2014/chartex" xmlns:cx1="http://schemas.microsoft.com/office/drawing/2015/9/8/chartex" xmlns:cx2="http://schemas.microsoft.com/office/drawing/2015/10/21/chartex" xmlns:cx3="http://schemas.microsoft.com/office/drawing/2016/5/9/chartex" xmlns:cx4="http://schemas.microsoft.com/office/drawing/2016/5/10/chartex" xmlns:cx5="http://schemas.microsoft.com/office/drawing/2016/5/11/chartex" xmlns:cx6="http://schemas.microsoft.com/office/drawing/2016/5/12/chartex" xmlns:cx7="http://schemas.microsoft.com/office/drawing/2016/5/13/chartex" xmlns:cx8="http://schemas.microsoft.com/office/drawing/2016/5/14/chartex" xmlns:mc="http://schemas.openxmlformats.org/markup-compatibility/2006" xmlns:aink="http://schemas.microsoft.com/office/drawing/2016/ink" xmlns:am3d="http://schemas.microsoft.com/office/drawing/2017/model3d" xmlns:o="urn:schemas-microsoft-com:office:office" xmlns:oel="http://schemas.microsoft.com/office/2019/extlst" xmlns:r="http://schemas.openxmlformats.org/officeDocument/2006/relationships" xmlns:m="http://schemas.openxmlformats.org/officeDocument/2006/math" xmlns:v="urn:schemas-microsoft-com:vml" xmlns:wp14="http://schemas.microsoft.com/office/word/2010/wordprocessingDrawing" xmlns:wp="http://schemas.openxmlformats.org/drawingml/2006/wordprocessingDrawing" xmlns:w10="urn:schemas-microsoft-com:office:word" xmlns:w="http://schemas.openxmlformats.org/wordprocessingml/2006/main" xmlns:w14="http://schemas.microsoft.com/office/word/2010/wordml" xmlns:w15="http://schemas.microsoft.com/office/word/2012/wordml" xmlns:w16cex="http://schemas.microsoft.com/office/word/2018/wordml/cex" xmlns:w16cid="http://schemas.microsoft.com/office/word/2016/wordml/cid" xmlns:w16="http://schemas.microsoft.com/office/word/2018/wordml" xmlns:w16du="http://schemas.microsoft.com/office/word/2023/wordml/word16du" xmlns:w16sdtdh="http://schemas.microsoft.com/office/word/2020/wordml/sdtdatahash" xmlns:w16se="http://schemas.microsoft.com/office/word/2015/wordml/symex" xmlns:wpg="http://schemas.microsoft.com/office/word/2010/wordprocessingGroup" xmlns:wpi="http://schemas.microsoft.com/office/word/2010/wordprocessingInk" xmlns:wne="http://schemas.microsoft.com/office/word/2006/wordml" xmlns:wps="http://schemas.microsoft.com/office/word/2010/wordprocessingShape" mc:Ignorable="w14 w15 w16se w16cid w16 w16cex w16sdtdh w16du wp14">
   <w:body>
     <w:p>
       <w:pPr>
@@ -66,7 +66,7 @@
         <mc:AlternateContent>
           <mc:Choice Requires="wps">
             <w:drawing>
-              <wp:anchor distT="0" distB="0" distL="114300" distR="114300" simplePos="0" relativeHeight="251659264" behindDoc="0" locked="0" layoutInCell="1" allowOverlap="1" wp14:anchorId="1FC3022F" wp14:editId="17379B52">
+              <wp:anchor distT="0" distB="0" distL="114300" distR="114300" simplePos="0" relativeHeight="251653120" behindDoc="0" locked="0" layoutInCell="1" allowOverlap="1" wp14:anchorId="1FC3022F" wp14:editId="5DA06246">
                 <wp:simplePos x="0" y="0"/>
                 <wp:positionH relativeFrom="column">
                   <wp:posOffset>0</wp:posOffset>
@@ -118,7 +118,7 @@
           </mc:Choice>
           <mc:Fallback>
             <w:pict>
-              <v:line id="Straight Connector 1" o:spid="_x0000_s1026" style="position:absolute;z-index:251659264;visibility:visible;mso-wrap-style:square;mso-width-percent:0;mso-wrap-distance-left:9pt;mso-wrap-distance-top:0;mso-wrap-distance-right:9pt;mso-wrap-distance-bottom:0;mso-position-horizontal:absolute;mso-position-horizontal-relative:text;mso-position-vertical:absolute;mso-position-vertical-relative:text;mso-width-percent:0;mso-width-relative:margin" from="0,17.8pt" to="530.25pt,17.8pt" o:gfxdata="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" strokecolor="black [3040]"/>
+              <v:line w14:anchorId="2E23D516" id="Straight Connector 1" o:spid="_x0000_s1026" style="position:absolute;z-index:251653120;visibility:visible;mso-wrap-style:square;mso-width-percent:0;mso-wrap-distance-left:9pt;mso-wrap-distance-top:0;mso-wrap-distance-right:9pt;mso-wrap-distance-bottom:0;mso-position-horizontal:absolute;mso-position-horizontal-relative:text;mso-position-vertical:absolute;mso-position-vertical-relative:text;mso-width-percent:0;mso-width-relative:margin" from="0,17.8pt" to="530.25pt,17.8pt" o:gfxdata="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" strokecolor="black [3040]"/>
             </w:pict>
           </mc:Fallback>
         </mc:AlternateContent>
@@ -190,21 +190,7 @@
         <w:rPr>
           <w:lang w:val="en-US"/>
         </w:rPr>
-        <w:t xml:space="preserve">                  Mobile </w:t>
-      </w:r>
-      <w:proofErr w:type="gramStart"/>
-      <w:r>
-        <w:rPr>
-          <w:lang w:val="en-US"/>
-        </w:rPr>
-        <w:t>No. :</w:t>
-      </w:r>
-      <w:proofErr w:type="gramEnd"/>
-      <w:r>
-        <w:rPr>
-          <w:lang w:val="en-US"/>
-        </w:rPr>
-        <w:t xml:space="preserve"> </w:t>
+        <w:t xml:space="preserve">                  Mobile No. : </w:t>
       </w:r>
       <w:r>
         <w:rPr>
@@ -240,7 +226,7 @@
         <mc:AlternateContent>
           <mc:Choice Requires="wps">
             <w:drawing>
-              <wp:anchor distT="0" distB="0" distL="114300" distR="114300" simplePos="0" relativeHeight="251661312" behindDoc="0" locked="0" layoutInCell="1" allowOverlap="1" wp14:anchorId="4B4E4EE3" wp14:editId="32788D20">
+              <wp:anchor distT="0" distB="0" distL="114300" distR="114300" simplePos="0" relativeHeight="251654144" behindDoc="0" locked="0" layoutInCell="1" allowOverlap="1" wp14:anchorId="4B4E4EE3" wp14:editId="76F2E57F">
                 <wp:simplePos x="0" y="0"/>
                 <wp:positionH relativeFrom="column">
                   <wp:posOffset>0</wp:posOffset>
@@ -292,7 +278,7 @@
           </mc:Choice>
           <mc:Fallback>
             <w:pict>
-              <v:line w14:anchorId="71D7A4B1" id="Straight Connector 2" o:spid="_x0000_s1026" style="position:absolute;z-index:251661312;visibility:visible;mso-wrap-style:square;mso-width-percent:0;mso-wrap-distance-left:9pt;mso-wrap-distance-top:0;mso-wrap-distance-right:9pt;mso-wrap-distance-bottom:0;mso-position-horizontal:absolute;mso-position-horizontal-relative:text;mso-position-vertical:absolute;mso-position-vertical-relative:text;mso-width-percent:0;mso-width-relative:margin" from="0,16.7pt" to="534pt,16.7pt" o:gfxdata="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" strokecolor="black [3040]"/>
+              <v:line w14:anchorId="2B5B9C1C" id="Straight Connector 2" o:spid="_x0000_s1026" style="position:absolute;z-index:251654144;visibility:visible;mso-wrap-style:square;mso-width-percent:0;mso-wrap-distance-left:9pt;mso-wrap-distance-top:0;mso-wrap-distance-right:9pt;mso-wrap-distance-bottom:0;mso-position-horizontal:absolute;mso-position-horizontal-relative:text;mso-position-vertical:absolute;mso-position-vertical-relative:text;mso-width-percent:0;mso-width-relative:margin" from="0,16.7pt" to="534pt,16.7pt" o:gfxdata="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" strokecolor="black [3040]"/>
             </w:pict>
           </mc:Fallback>
         </mc:AlternateContent>
@@ -399,15 +385,15 @@
         <mc:AlternateContent>
           <mc:Choice Requires="wps">
             <w:drawing>
-              <wp:anchor distT="0" distB="0" distL="114300" distR="114300" simplePos="0" relativeHeight="251664384" behindDoc="0" locked="0" layoutInCell="1" allowOverlap="1" wp14:anchorId="50658692" wp14:editId="6595B7A0">
+              <wp:anchor distT="0" distB="0" distL="114300" distR="114300" simplePos="0" relativeHeight="251656192" behindDoc="0" locked="0" layoutInCell="1" allowOverlap="1" wp14:anchorId="50658692" wp14:editId="14BC5E4D">
                 <wp:simplePos x="0" y="0"/>
                 <wp:positionH relativeFrom="column">
-                  <wp:posOffset>5024</wp:posOffset>
+                  <wp:posOffset>7620</wp:posOffset>
                 </wp:positionH>
                 <wp:positionV relativeFrom="paragraph">
-                  <wp:posOffset>19385</wp:posOffset>
+                  <wp:posOffset>19051</wp:posOffset>
                 </wp:positionV>
-                <wp:extent cx="3838471" cy="462224"/>
+                <wp:extent cx="3838471" cy="403860"/>
                 <wp:effectExtent l="0" t="0" r="0" b="0"/>
                 <wp:wrapNone/>
                 <wp:docPr id="1193892499" name="Text Box 2"/>
@@ -419,7 +405,7 @@
                       <wps:spPr>
                         <a:xfrm>
                           <a:off x="0" y="0"/>
-                          <a:ext cx="3838471" cy="462224"/>
+                          <a:ext cx="3838471" cy="403860"/>
                         </a:xfrm>
                         <a:prstGeom prst="rect">
                           <a:avLst/>
@@ -434,19 +420,11 @@
                       <wps:txbx>
                         <w:txbxContent>
                           <w:p>
-                            <w:proofErr w:type="gramStart"/>
-                            <w:r>
-                              <w:rPr>
-                                <w:lang w:val="en-US"/>
-                              </w:rPr>
-                              <w:t>Name :</w:t>
-                            </w:r>
-                            <w:proofErr w:type="gramEnd"/>
-                            <w:r>
-                              <w:rPr>
-                                <w:lang w:val="en-US"/>
-                              </w:rPr>
-                              <w:t xml:space="preserve">  </w:t>
+                            <w:r>
+                              <w:rPr>
+                                <w:lang w:val="en-US"/>
+                              </w:rPr>
+                              <w:t xml:space="preserve">Name :  </w:t>
                             </w:r>
                             <w:r>
                               <w:rPr>
@@ -506,23 +484,15 @@
                 <v:stroke joinstyle="miter"/>
                 <v:path gradientshapeok="t" o:connecttype="rect"/>
               </v:shapetype>
-              <v:shape id="Text Box 2" o:spid="_x0000_s1026" type="#_x0000_t202" style="position:absolute;margin-left:.4pt;margin-top:1.55pt;width:302.25pt;height:36.4pt;z-index:251664384;visibility:visible;mso-wrap-style:square;mso-width-percent:0;mso-height-percent:0;mso-wrap-distance-left:9pt;mso-wrap-distance-top:0;mso-wrap-distance-right:9pt;mso-wrap-distance-bottom:0;mso-position-horizontal:absolute;mso-position-horizontal-relative:text;mso-position-vertical:absolute;mso-position-vertical-relative:text;mso-width-percent:0;mso-height-percent:0;mso-width-relative:margin;mso-height-relative:margin;v-text-anchor:top" o:gfxdata="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" fillcolor="white [3201]" stroked="f" strokeweight=".5pt">
+              <v:shape id="Text Box 2" o:spid="_x0000_s1026" type="#_x0000_t202" style="position:absolute;margin-left:.6pt;margin-top:1.5pt;width:302.25pt;height:31.8pt;z-index:251656192;visibility:visible;mso-wrap-style:square;mso-width-percent:0;mso-height-percent:0;mso-wrap-distance-left:9pt;mso-wrap-distance-top:0;mso-wrap-distance-right:9pt;mso-wrap-distance-bottom:0;mso-position-horizontal:absolute;mso-position-horizontal-relative:text;mso-position-vertical:absolute;mso-position-vertical-relative:text;mso-width-percent:0;mso-height-percent:0;mso-width-relative:margin;mso-height-relative:margin;v-text-anchor:top" o:gfxdata="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" fillcolor="white [3201]" stroked="f" strokeweight=".5pt">
                 <v:textbox>
                   <w:txbxContent>
                     <w:p>
-                      <w:proofErr w:type="gramStart"/>
-                      <w:r>
-                        <w:rPr>
-                          <w:lang w:val="en-US"/>
-                        </w:rPr>
-                        <w:t>Name :</w:t>
-                      </w:r>
-                      <w:proofErr w:type="gramEnd"/>
-                      <w:r>
-                        <w:rPr>
-                          <w:lang w:val="en-US"/>
-                        </w:rPr>
-                        <w:t xml:space="preserve">  </w:t>
+                      <w:r>
+                        <w:rPr>
+                          <w:lang w:val="en-US"/>
+                        </w:rPr>
+                        <w:t xml:space="preserve">Name :  </w:t>
                       </w:r>
                       <w:r>
                         <w:rPr>
@@ -572,7 +542,7 @@
         <mc:AlternateContent>
           <mc:Choice Requires="wps">
             <w:drawing>
-              <wp:anchor distT="0" distB="0" distL="114300" distR="114300" simplePos="0" relativeHeight="251665408" behindDoc="0" locked="0" layoutInCell="1" allowOverlap="1" wp14:anchorId="5F712ACD" wp14:editId="2224BED8">
+              <wp:anchor distT="0" distB="0" distL="114300" distR="114300" simplePos="0" relativeHeight="251658240" behindDoc="0" locked="0" layoutInCell="1" allowOverlap="1" wp14:anchorId="5F712ACD" wp14:editId="4DB5216D">
                 <wp:simplePos x="0" y="0"/>
                 <wp:positionH relativeFrom="column">
                   <wp:posOffset>4114800</wp:posOffset>
@@ -611,21 +581,7 @@
                               <w:rPr>
                                 <w:lang w:val="en-US"/>
                               </w:rPr>
-                              <w:t xml:space="preserve">Invoice No  </w:t>
-                            </w:r>
-                            <w:proofErr w:type="gramStart"/>
-                            <w:r>
-                              <w:rPr>
-                                <w:lang w:val="en-US"/>
-                              </w:rPr>
-                              <w:t xml:space="preserve">  :</w:t>
-                            </w:r>
-                            <w:proofErr w:type="gramEnd"/>
-                            <w:r>
-                              <w:rPr>
-                                <w:lang w:val="en-US"/>
-                              </w:rPr>
-                              <w:t xml:space="preserve">   </w:t>
+                              <w:t xml:space="preserve">Invoice No    :   </w:t>
                             </w:r>
                             <w:r>
                               <w:rPr>
@@ -678,7 +634,7 @@
           </mc:Choice>
           <mc:Fallback>
             <w:pict>
-              <v:shape w14:anchorId="5F712ACD" id="Text Box 3" o:spid="_x0000_s1027" type="#_x0000_t202" style="position:absolute;margin-left:324pt;margin-top:1.55pt;width:178.8pt;height:22.9pt;z-index:251665408;visibility:visible;mso-wrap-style:square;mso-height-percent:0;mso-wrap-distance-left:9pt;mso-wrap-distance-top:0;mso-wrap-distance-right:9pt;mso-wrap-distance-bottom:0;mso-position-horizontal:absolute;mso-position-horizontal-relative:text;mso-position-vertical:absolute;mso-position-vertical-relative:text;mso-height-percent:0;mso-height-relative:margin;v-text-anchor:top" o:gfxdata="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" fillcolor="white [3201]" stroked="f" strokeweight=".5pt">
+              <v:shape w14:anchorId="5F712ACD" id="Text Box 3" o:spid="_x0000_s1027" type="#_x0000_t202" style="position:absolute;margin-left:324pt;margin-top:1.55pt;width:178.8pt;height:22.9pt;z-index:251658240;visibility:visible;mso-wrap-style:square;mso-height-percent:0;mso-wrap-distance-left:9pt;mso-wrap-distance-top:0;mso-wrap-distance-right:9pt;mso-wrap-distance-bottom:0;mso-position-horizontal:absolute;mso-position-horizontal-relative:text;mso-position-vertical:absolute;mso-position-vertical-relative:text;mso-height-percent:0;mso-height-relative:margin;v-text-anchor:top" o:gfxdata="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" fillcolor="white [3201]" stroked="f" strokeweight=".5pt">
                 <v:textbox>
                   <w:txbxContent>
                     <w:p>
@@ -686,21 +642,7 @@
                         <w:rPr>
                           <w:lang w:val="en-US"/>
                         </w:rPr>
-                        <w:t xml:space="preserve">Invoice No  </w:t>
-                      </w:r>
-                      <w:proofErr w:type="gramStart"/>
-                      <w:r>
-                        <w:rPr>
-                          <w:lang w:val="en-US"/>
-                        </w:rPr>
-                        <w:t xml:space="preserve">  :</w:t>
-                      </w:r>
-                      <w:proofErr w:type="gramEnd"/>
-                      <w:r>
-                        <w:rPr>
-                          <w:lang w:val="en-US"/>
-                        </w:rPr>
-                        <w:t xml:space="preserve">   </w:t>
+                        <w:t xml:space="preserve">Invoice No    :   </w:t>
                       </w:r>
                       <w:r>
                         <w:rPr>
@@ -799,15 +741,15 @@
         <mc:AlternateContent>
           <mc:Choice Requires="wps">
             <w:drawing>
-              <wp:anchor distT="0" distB="0" distL="114300" distR="114300" simplePos="0" relativeHeight="251663360" behindDoc="0" locked="0" layoutInCell="1" allowOverlap="1" wp14:anchorId="37217E1C" wp14:editId="1B615F94">
+              <wp:anchor distT="0" distB="0" distL="114300" distR="114300" simplePos="0" relativeHeight="251655168" behindDoc="0" locked="0" layoutInCell="1" allowOverlap="1" wp14:anchorId="37217E1C" wp14:editId="665B4F45">
                 <wp:simplePos x="0" y="0"/>
                 <wp:positionH relativeFrom="column">
-                  <wp:posOffset>4445</wp:posOffset>
+                  <wp:posOffset>7620</wp:posOffset>
                 </wp:positionH>
                 <wp:positionV relativeFrom="paragraph">
-                  <wp:posOffset>245165</wp:posOffset>
+                  <wp:posOffset>196215</wp:posOffset>
                 </wp:positionV>
-                <wp:extent cx="3837940" cy="420204"/>
+                <wp:extent cx="3837940" cy="480060"/>
                 <wp:effectExtent l="0" t="0" r="0" b="0"/>
                 <wp:wrapNone/>
                 <wp:docPr id="271248602" name="Text Box 1"/>
@@ -819,7 +761,7 @@
                       <wps:spPr>
                         <a:xfrm>
                           <a:off x="0" y="0"/>
-                          <a:ext cx="3837940" cy="420204"/>
+                          <a:ext cx="3837940" cy="480060"/>
                         </a:xfrm>
                         <a:prstGeom prst="rect">
                           <a:avLst/>
@@ -840,20 +782,12 @@
                               </w:rPr>
                               <w:t>Address</w:t>
                             </w:r>
-                            <w:proofErr w:type="gramStart"/>
                             <w:r>
                               <w:rPr>
                                 <w:lang w:val="en-US"/>
                               </w:rPr>
                               <w:tab/>
-                              <w:t xml:space="preserve"> :</w:t>
-                            </w:r>
-                            <w:proofErr w:type="gramEnd"/>
-                            <w:r>
-                              <w:rPr>
-                                <w:lang w:val="en-US"/>
-                              </w:rPr>
-                              <w:t xml:space="preserve">  </w:t>
+                              <w:t xml:space="preserve"> :  </w:t>
                             </w:r>
                             <w:r>
                               <w:rPr>
@@ -909,7 +843,7 @@
           </mc:Choice>
           <mc:Fallback>
             <w:pict>
-              <v:shape w14:anchorId="37217E1C" id="Text Box 1" o:spid="_x0000_s1028" type="#_x0000_t202" style="position:absolute;margin-left:.35pt;margin-top:19.3pt;width:302.2pt;height:33.1pt;z-index:251663360;visibility:visible;mso-wrap-style:square;mso-width-percent:0;mso-height-percent:0;mso-wrap-distance-left:9pt;mso-wrap-distance-top:0;mso-wrap-distance-right:9pt;mso-wrap-distance-bottom:0;mso-position-horizontal:absolute;mso-position-horizontal-relative:text;mso-position-vertical:absolute;mso-position-vertical-relative:text;mso-width-percent:0;mso-height-percent:0;mso-width-relative:margin;mso-height-relative:margin;v-text-anchor:top" o:gfxdata="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" fillcolor="white [3201]" stroked="f" strokeweight=".5pt">
+              <v:shape w14:anchorId="37217E1C" id="Text Box 1" o:spid="_x0000_s1028" type="#_x0000_t202" style="position:absolute;margin-left:.6pt;margin-top:15.45pt;width:302.2pt;height:37.8pt;z-index:251655168;visibility:visible;mso-wrap-style:square;mso-width-percent:0;mso-height-percent:0;mso-wrap-distance-left:9pt;mso-wrap-distance-top:0;mso-wrap-distance-right:9pt;mso-wrap-distance-bottom:0;mso-position-horizontal:absolute;mso-position-horizontal-relative:text;mso-position-vertical:absolute;mso-position-vertical-relative:text;mso-width-percent:0;mso-height-percent:0;mso-width-relative:margin;mso-height-relative:margin;v-text-anchor:top" o:gfxdata="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" fillcolor="white [3201]" stroked="f" strokeweight=".5pt">
                 <v:textbox>
                   <w:txbxContent>
                     <w:p>
@@ -919,20 +853,12 @@
                         </w:rPr>
                         <w:t>Address</w:t>
                       </w:r>
-                      <w:proofErr w:type="gramStart"/>
                       <w:r>
                         <w:rPr>
                           <w:lang w:val="en-US"/>
                         </w:rPr>
                         <w:tab/>
-                        <w:t xml:space="preserve"> :</w:t>
-                      </w:r>
-                      <w:proofErr w:type="gramEnd"/>
-                      <w:r>
-                        <w:rPr>
-                          <w:lang w:val="en-US"/>
-                        </w:rPr>
-                        <w:t xml:space="preserve">  </w:t>
+                        <w:t xml:space="preserve"> :  </w:t>
                       </w:r>
                       <w:r>
                         <w:rPr>
@@ -981,7 +907,7 @@
         <mc:AlternateContent>
           <mc:Choice Requires="wps">
             <w:drawing>
-              <wp:anchor distT="0" distB="0" distL="114300" distR="114300" simplePos="0" relativeHeight="251666432" behindDoc="0" locked="0" layoutInCell="1" allowOverlap="1" wp14:anchorId="0FBAE0EE" wp14:editId="76BA36E3">
+              <wp:anchor distT="0" distB="0" distL="114300" distR="114300" simplePos="0" relativeHeight="251660288" behindDoc="0" locked="0" layoutInCell="1" allowOverlap="1" wp14:anchorId="0FBAE0EE" wp14:editId="38D03415">
                 <wp:simplePos x="0" y="0"/>
                 <wp:positionH relativeFrom="column">
                   <wp:posOffset>4114800</wp:posOffset>
@@ -1026,21 +952,7 @@
                               <w:rPr>
                                 <w:lang w:val="en-US"/>
                               </w:rPr>
-                              <w:t xml:space="preserve">Invoice </w:t>
-                            </w:r>
-                            <w:proofErr w:type="gramStart"/>
-                            <w:r>
-                              <w:rPr>
-                                <w:lang w:val="en-US"/>
-                              </w:rPr>
-                              <w:t>Date :</w:t>
-                            </w:r>
-                            <w:proofErr w:type="gramEnd"/>
-                            <w:r>
-                              <w:rPr>
-                                <w:lang w:val="en-US"/>
-                              </w:rPr>
-                              <w:t xml:space="preserve">  </w:t>
+                              <w:t xml:space="preserve">Invoice Date :  </w:t>
                             </w:r>
                             <w:r>
                               <w:rPr>
@@ -1091,7 +1003,7 @@
           </mc:Choice>
           <mc:Fallback>
             <w:pict>
-              <v:shape w14:anchorId="0FBAE0EE" id="Text Box 4" o:spid="_x0000_s1029" type="#_x0000_t202" style="position:absolute;margin-left:324pt;margin-top:4.2pt;width:178.8pt;height:22.15pt;z-index:251666432;visibility:visible;mso-wrap-style:square;mso-wrap-distance-left:9pt;mso-wrap-distance-top:0;mso-wrap-distance-right:9pt;mso-wrap-distance-bottom:0;mso-position-horizontal:absolute;mso-position-horizontal-relative:text;mso-position-vertical:absolute;mso-position-vertical-relative:text;v-text-anchor:top" o:gfxdata="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" fillcolor="white [3201]" stroked="f" strokeweight=".5pt">
+              <v:shape w14:anchorId="0FBAE0EE" id="Text Box 4" o:spid="_x0000_s1029" type="#_x0000_t202" style="position:absolute;margin-left:324pt;margin-top:4.2pt;width:178.8pt;height:22.15pt;z-index:251660288;visibility:visible;mso-wrap-style:square;mso-wrap-distance-left:9pt;mso-wrap-distance-top:0;mso-wrap-distance-right:9pt;mso-wrap-distance-bottom:0;mso-position-horizontal:absolute;mso-position-horizontal-relative:text;mso-position-vertical:absolute;mso-position-vertical-relative:text;v-text-anchor:top" o:gfxdata="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" fillcolor="white [3201]" stroked="f" strokeweight=".5pt">
                 <v:textbox>
                   <w:txbxContent>
                     <w:p>
@@ -1105,21 +1017,7 @@
                         <w:rPr>
                           <w:lang w:val="en-US"/>
                         </w:rPr>
-                        <w:t xml:space="preserve">Invoice </w:t>
-                      </w:r>
-                      <w:proofErr w:type="gramStart"/>
-                      <w:r>
-                        <w:rPr>
-                          <w:lang w:val="en-US"/>
-                        </w:rPr>
-                        <w:t>Date :</w:t>
-                      </w:r>
-                      <w:proofErr w:type="gramEnd"/>
-                      <w:r>
-                        <w:rPr>
-                          <w:lang w:val="en-US"/>
-                        </w:rPr>
-                        <w:t xml:space="preserve">  </w:t>
+                        <w:t xml:space="preserve">Invoice Date :  </w:t>
                       </w:r>
                       <w:r>
                         <w:rPr>
@@ -1225,7 +1123,7 @@
         <mc:AlternateContent>
           <mc:Choice Requires="wps">
             <w:drawing>
-              <wp:anchor distT="0" distB="0" distL="114300" distR="114300" simplePos="0" relativeHeight="251667456" behindDoc="0" locked="0" layoutInCell="1" allowOverlap="1" wp14:anchorId="3DA1B392" wp14:editId="60D89B2C">
+              <wp:anchor distT="0" distB="0" distL="114300" distR="114300" simplePos="0" relativeHeight="251661312" behindDoc="0" locked="0" layoutInCell="1" allowOverlap="1" wp14:anchorId="3DA1B392" wp14:editId="266AC92C">
                 <wp:simplePos x="0" y="0"/>
                 <wp:positionH relativeFrom="column">
                   <wp:posOffset>4114228</wp:posOffset>
@@ -1264,21 +1162,7 @@
                               <w:rPr>
                                 <w:lang w:val="en-US"/>
                               </w:rPr>
-                              <w:t xml:space="preserve">State            </w:t>
-                            </w:r>
-                            <w:proofErr w:type="gramStart"/>
-                            <w:r>
-                              <w:rPr>
-                                <w:lang w:val="en-US"/>
-                              </w:rPr>
-                              <w:t xml:space="preserve">  :</w:t>
-                            </w:r>
-                            <w:proofErr w:type="gramEnd"/>
-                            <w:r>
-                              <w:rPr>
-                                <w:lang w:val="en-US"/>
-                              </w:rPr>
-                              <w:t xml:space="preserve">  </w:t>
+                              <w:t xml:space="preserve">State              :  </w:t>
                             </w:r>
                             <w:r>
                               <w:rPr>
@@ -1328,7 +1212,7 @@
           </mc:Choice>
           <mc:Fallback>
             <w:pict>
-              <v:shape w14:anchorId="3DA1B392" id="Text Box 5" o:spid="_x0000_s1030" type="#_x0000_t202" style="position:absolute;margin-left:323.95pt;margin-top:6.15pt;width:178.8pt;height:25.3pt;z-index:251667456;visibility:visible;mso-wrap-style:square;mso-wrap-distance-left:9pt;mso-wrap-distance-top:0;mso-wrap-distance-right:9pt;mso-wrap-distance-bottom:0;mso-position-horizontal:absolute;mso-position-horizontal-relative:text;mso-position-vertical:absolute;mso-position-vertical-relative:text;v-text-anchor:top" o:gfxdata="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" fillcolor="white [3201]" stroked="f" strokeweight=".5pt">
+              <v:shape w14:anchorId="3DA1B392" id="Text Box 5" o:spid="_x0000_s1030" type="#_x0000_t202" style="position:absolute;margin-left:323.95pt;margin-top:6.15pt;width:178.8pt;height:25.3pt;z-index:251661312;visibility:visible;mso-wrap-style:square;mso-wrap-distance-left:9pt;mso-wrap-distance-top:0;mso-wrap-distance-right:9pt;mso-wrap-distance-bottom:0;mso-position-horizontal:absolute;mso-position-horizontal-relative:text;mso-position-vertical:absolute;mso-position-vertical-relative:text;v-text-anchor:top" o:gfxdata="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" fillcolor="white [3201]" stroked="f" strokeweight=".5pt">
                 <v:textbox>
                   <w:txbxContent>
                     <w:p>
@@ -1336,21 +1220,7 @@
                         <w:rPr>
                           <w:lang w:val="en-US"/>
                         </w:rPr>
-                        <w:t xml:space="preserve">State            </w:t>
-                      </w:r>
-                      <w:proofErr w:type="gramStart"/>
-                      <w:r>
-                        <w:rPr>
-                          <w:lang w:val="en-US"/>
-                        </w:rPr>
-                        <w:t xml:space="preserve">  :</w:t>
-                      </w:r>
-                      <w:proofErr w:type="gramEnd"/>
-                      <w:r>
-                        <w:rPr>
-                          <w:lang w:val="en-US"/>
-                        </w:rPr>
-                        <w:t xml:space="preserve">  </w:t>
+                        <w:t xml:space="preserve">State              :  </w:t>
                       </w:r>
                       <w:r>
                         <w:rPr>
@@ -1468,16 +1338,16 @@
         <mc:AlternateContent>
           <mc:Choice Requires="wps">
             <w:drawing>
-              <wp:anchor distT="0" distB="0" distL="114300" distR="114300" simplePos="0" relativeHeight="251662336" behindDoc="0" locked="0" layoutInCell="1" allowOverlap="1" wp14:anchorId="26E96E2B" wp14:editId="01F73994">
+              <wp:anchor distT="0" distB="0" distL="114300" distR="114300" simplePos="0" relativeHeight="251657216" behindDoc="0" locked="0" layoutInCell="1" allowOverlap="1" wp14:anchorId="26E96E2B" wp14:editId="74D2A2B5">
                 <wp:simplePos x="0" y="0"/>
                 <wp:positionH relativeFrom="column">
-                  <wp:posOffset>5024</wp:posOffset>
+                  <wp:posOffset>0</wp:posOffset>
                 </wp:positionH>
                 <wp:positionV relativeFrom="paragraph">
-                  <wp:posOffset>172943</wp:posOffset>
+                  <wp:posOffset>140970</wp:posOffset>
                 </wp:positionV>
-                <wp:extent cx="3837940" cy="532402"/>
-                <wp:effectExtent l="0" t="0" r="0" b="1270"/>
+                <wp:extent cx="3837940" cy="425450"/>
+                <wp:effectExtent l="0" t="0" r="0" b="0"/>
                 <wp:wrapNone/>
                 <wp:docPr id="1418705493" name="Text Box 2"/>
                 <wp:cNvGraphicFramePr/>
@@ -1488,7 +1358,7 @@
                       <wps:spPr>
                         <a:xfrm>
                           <a:off x="0" y="0"/>
-                          <a:ext cx="3837940" cy="532402"/>
+                          <a:ext cx="3837940" cy="425450"/>
                         </a:xfrm>
                         <a:prstGeom prst="rect">
                           <a:avLst/>
@@ -1507,21 +1377,7 @@
                               <w:rPr>
                                 <w:lang w:val="en-US"/>
                               </w:rPr>
-                              <w:t xml:space="preserve">Site </w:t>
-                            </w:r>
-                            <w:proofErr w:type="gramStart"/>
-                            <w:r>
-                              <w:rPr>
-                                <w:lang w:val="en-US"/>
-                              </w:rPr>
-                              <w:t>Address :</w:t>
-                            </w:r>
-                            <w:proofErr w:type="gramEnd"/>
-                            <w:r>
-                              <w:rPr>
-                                <w:lang w:val="en-US"/>
-                              </w:rPr>
-                              <w:t xml:space="preserve"> </w:t>
+                              <w:t xml:space="preserve">Site Address : </w:t>
                             </w:r>
                             <w:r>
                               <w:rPr>
@@ -1583,7 +1439,7 @@
           </mc:Choice>
           <mc:Fallback>
             <w:pict>
-              <v:shape w14:anchorId="26E96E2B" id="_x0000_s1031" type="#_x0000_t202" style="position:absolute;left:0;text-align:left;margin-left:.4pt;margin-top:13.6pt;width:302.2pt;height:41.9pt;z-index:251662336;visibility:visible;mso-wrap-style:square;mso-width-percent:0;mso-height-percent:0;mso-wrap-distance-left:9pt;mso-wrap-distance-top:0;mso-wrap-distance-right:9pt;mso-wrap-distance-bottom:0;mso-position-horizontal:absolute;mso-position-horizontal-relative:text;mso-position-vertical:absolute;mso-position-vertical-relative:text;mso-width-percent:0;mso-height-percent:0;mso-width-relative:margin;mso-height-relative:margin;v-text-anchor:top" o:gfxdata="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" fillcolor="white [3201]" stroked="f" strokeweight=".5pt">
+              <v:shape w14:anchorId="26E96E2B" id="_x0000_s1031" type="#_x0000_t202" style="position:absolute;left:0;text-align:left;margin-left:0;margin-top:11.1pt;width:302.2pt;height:33.5pt;z-index:251657216;visibility:visible;mso-wrap-style:square;mso-width-percent:0;mso-height-percent:0;mso-wrap-distance-left:9pt;mso-wrap-distance-top:0;mso-wrap-distance-right:9pt;mso-wrap-distance-bottom:0;mso-position-horizontal:absolute;mso-position-horizontal-relative:text;mso-position-vertical:absolute;mso-position-vertical-relative:text;mso-width-percent:0;mso-height-percent:0;mso-width-relative:margin;mso-height-relative:margin;v-text-anchor:top" o:gfxdata="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" fillcolor="white [3201]" stroked="f" strokeweight=".5pt">
                 <v:textbox>
                   <w:txbxContent>
                     <w:p>
@@ -1591,21 +1447,7 @@
                         <w:rPr>
                           <w:lang w:val="en-US"/>
                         </w:rPr>
-                        <w:t xml:space="preserve">Site </w:t>
-                      </w:r>
-                      <w:proofErr w:type="gramStart"/>
-                      <w:r>
-                        <w:rPr>
-                          <w:lang w:val="en-US"/>
-                        </w:rPr>
-                        <w:t>Address :</w:t>
-                      </w:r>
-                      <w:proofErr w:type="gramEnd"/>
-                      <w:r>
-                        <w:rPr>
-                          <w:lang w:val="en-US"/>
-                        </w:rPr>
-                        <w:t xml:space="preserve"> </w:t>
+                        <w:t xml:space="preserve">Site Address : </w:t>
                       </w:r>
                       <w:r>
                         <w:rPr>
@@ -1660,7 +1502,7 @@
         <mc:AlternateContent>
           <mc:Choice Requires="wps">
             <w:drawing>
-              <wp:anchor distT="0" distB="0" distL="114300" distR="114300" simplePos="0" relativeHeight="251668480" behindDoc="0" locked="0" layoutInCell="1" allowOverlap="1" wp14:anchorId="3E4C6520" wp14:editId="70C5D8CC">
+              <wp:anchor distT="0" distB="0" distL="114300" distR="114300" simplePos="0" relativeHeight="251659264" behindDoc="0" locked="0" layoutInCell="1" allowOverlap="1" wp14:anchorId="3E4C6520" wp14:editId="197A7702">
                 <wp:simplePos x="0" y="0"/>
                 <wp:positionH relativeFrom="column">
                   <wp:posOffset>4114800</wp:posOffset>
@@ -1699,21 +1541,7 @@
                               <w:rPr>
                                 <w:lang w:val="en-US"/>
                               </w:rPr>
-                              <w:t xml:space="preserve">Code            </w:t>
-                            </w:r>
-                            <w:proofErr w:type="gramStart"/>
-                            <w:r>
-                              <w:rPr>
-                                <w:lang w:val="en-US"/>
-                              </w:rPr>
-                              <w:t xml:space="preserve">  :</w:t>
-                            </w:r>
-                            <w:proofErr w:type="gramEnd"/>
-                            <w:r>
-                              <w:rPr>
-                                <w:lang w:val="en-US"/>
-                              </w:rPr>
-                              <w:t xml:space="preserve">  </w:t>
+                              <w:t xml:space="preserve">Code              :  </w:t>
                             </w:r>
                             <w:r>
                               <w:rPr>
@@ -1766,7 +1594,7 @@
           </mc:Choice>
           <mc:Fallback>
             <w:pict>
-              <v:shape w14:anchorId="3E4C6520" id="Text Box 6" o:spid="_x0000_s1032" type="#_x0000_t202" style="position:absolute;left:0;text-align:left;margin-left:324pt;margin-top:10.4pt;width:178.8pt;height:22.95pt;z-index:251668480;visibility:visible;mso-wrap-style:square;mso-height-percent:0;mso-wrap-distance-left:9pt;mso-wrap-distance-top:0;mso-wrap-distance-right:9pt;mso-wrap-distance-bottom:0;mso-position-horizontal:absolute;mso-position-horizontal-relative:text;mso-position-vertical:absolute;mso-position-vertical-relative:text;mso-height-percent:0;mso-height-relative:margin;v-text-anchor:top" o:gfxdata="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" fillcolor="white [3201]" stroked="f" strokeweight=".5pt">
+              <v:shape w14:anchorId="3E4C6520" id="Text Box 6" o:spid="_x0000_s1032" type="#_x0000_t202" style="position:absolute;left:0;text-align:left;margin-left:324pt;margin-top:10.4pt;width:178.8pt;height:22.95pt;z-index:251659264;visibility:visible;mso-wrap-style:square;mso-height-percent:0;mso-wrap-distance-left:9pt;mso-wrap-distance-top:0;mso-wrap-distance-right:9pt;mso-wrap-distance-bottom:0;mso-position-horizontal:absolute;mso-position-horizontal-relative:text;mso-position-vertical:absolute;mso-position-vertical-relative:text;mso-height-percent:0;mso-height-relative:margin;v-text-anchor:top" o:gfxdata="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" fillcolor="white [3201]" stroked="f" strokeweight=".5pt">
                 <v:textbox>
                   <w:txbxContent>
                     <w:p>
@@ -1774,21 +1602,7 @@
                         <w:rPr>
                           <w:lang w:val="en-US"/>
                         </w:rPr>
-                        <w:t xml:space="preserve">Code            </w:t>
-                      </w:r>
-                      <w:proofErr w:type="gramStart"/>
-                      <w:r>
-                        <w:rPr>
-                          <w:lang w:val="en-US"/>
-                        </w:rPr>
-                        <w:t xml:space="preserve">  :</w:t>
-                      </w:r>
-                      <w:proofErr w:type="gramEnd"/>
-                      <w:r>
-                        <w:rPr>
-                          <w:lang w:val="en-US"/>
-                        </w:rPr>
-                        <w:t xml:space="preserve">  </w:t>
+                        <w:t xml:space="preserve">Code              :  </w:t>
                       </w:r>
                       <w:r>
                         <w:rPr>
@@ -1845,7 +1659,7 @@
         <mc:AlternateContent>
           <mc:Choice Requires="wps">
             <w:drawing>
-              <wp:anchor distT="0" distB="0" distL="114300" distR="114300" simplePos="0" relativeHeight="251669504" behindDoc="0" locked="0" layoutInCell="1" allowOverlap="1" wp14:anchorId="5B000094" wp14:editId="711B06F0">
+              <wp:anchor distT="0" distB="0" distL="114300" distR="114300" simplePos="0" relativeHeight="251662336" behindDoc="0" locked="0" layoutInCell="1" allowOverlap="1" wp14:anchorId="5B000094" wp14:editId="69B451A8">
                 <wp:simplePos x="0" y="0"/>
                 <wp:positionH relativeFrom="column">
                   <wp:posOffset>4114800</wp:posOffset>
@@ -1884,21 +1698,7 @@
                               <w:rPr>
                                 <w:lang w:val="en-US"/>
                               </w:rPr>
-                              <w:t xml:space="preserve">GSTIN          </w:t>
-                            </w:r>
-                            <w:proofErr w:type="gramStart"/>
-                            <w:r>
-                              <w:rPr>
-                                <w:lang w:val="en-US"/>
-                              </w:rPr>
-                              <w:t xml:space="preserve">  :</w:t>
-                            </w:r>
-                            <w:proofErr w:type="gramEnd"/>
-                            <w:r>
-                              <w:rPr>
-                                <w:lang w:val="en-US"/>
-                              </w:rPr>
-                              <w:t xml:space="preserve">  </w:t>
+                              <w:t xml:space="preserve">GSTIN            :  </w:t>
                             </w:r>
                             <w:r>
                               <w:rPr>
@@ -1948,7 +1748,7 @@
           </mc:Choice>
           <mc:Fallback>
             <w:pict>
-              <v:shape w14:anchorId="5B000094" id="Text Box 7" o:spid="_x0000_s1033" type="#_x0000_t202" style="position:absolute;margin-left:324pt;margin-top:13.95pt;width:178.8pt;height:21.35pt;z-index:251669504;visibility:visible;mso-wrap-style:square;mso-wrap-distance-left:9pt;mso-wrap-distance-top:0;mso-wrap-distance-right:9pt;mso-wrap-distance-bottom:0;mso-position-horizontal:absolute;mso-position-horizontal-relative:text;mso-position-vertical:absolute;mso-position-vertical-relative:text;v-text-anchor:top" o:gfxdata="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" fillcolor="white [3201]" stroked="f" strokeweight=".5pt">
+              <v:shape w14:anchorId="5B000094" id="Text Box 7" o:spid="_x0000_s1033" type="#_x0000_t202" style="position:absolute;margin-left:324pt;margin-top:13.95pt;width:178.8pt;height:21.35pt;z-index:251662336;visibility:visible;mso-wrap-style:square;mso-wrap-distance-left:9pt;mso-wrap-distance-top:0;mso-wrap-distance-right:9pt;mso-wrap-distance-bottom:0;mso-position-horizontal:absolute;mso-position-horizontal-relative:text;mso-position-vertical:absolute;mso-position-vertical-relative:text;v-text-anchor:top" o:gfxdata="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" fillcolor="white [3201]" stroked="f" strokeweight=".5pt">
                 <v:textbox>
                   <w:txbxContent>
                     <w:p>
@@ -1956,21 +1756,7 @@
                         <w:rPr>
                           <w:lang w:val="en-US"/>
                         </w:rPr>
-                        <w:t xml:space="preserve">GSTIN          </w:t>
-                      </w:r>
-                      <w:proofErr w:type="gramStart"/>
-                      <w:r>
-                        <w:rPr>
-                          <w:lang w:val="en-US"/>
-                        </w:rPr>
-                        <w:t xml:space="preserve">  :</w:t>
-                      </w:r>
-                      <w:proofErr w:type="gramEnd"/>
-                      <w:r>
-                        <w:rPr>
-                          <w:lang w:val="en-US"/>
-                        </w:rPr>
-                        <w:t xml:space="preserve">  </w:t>
+                        <w:t xml:space="preserve">GSTIN            :  </w:t>
                       </w:r>
                       <w:r>
                         <w:rPr>
@@ -2137,32 +1923,34 @@
     <w:tbl>
       <w:tblPr>
         <w:tblStyle w:val="TableGrid"/>
-        <w:tblW w:w="0" w:type="auto"/>
+        <w:tblW w:w="11341" w:type="dxa"/>
+        <w:tblInd w:w="-176" w:type="dxa"/>
         <w:tblLayout w:type="fixed"/>
         <w:tblLook w:val="04A0" w:firstRow="1" w:lastRow="0" w:firstColumn="1" w:lastColumn="0" w:noHBand="0" w:noVBand="1"/>
       </w:tblPr>
       <w:tblGrid>
-        <w:gridCol w:w="675"/>
-        <w:gridCol w:w="993"/>
+        <w:gridCol w:w="851"/>
+        <w:gridCol w:w="709"/>
         <w:gridCol w:w="567"/>
         <w:gridCol w:w="992"/>
+        <w:gridCol w:w="709"/>
+        <w:gridCol w:w="992"/>
+        <w:gridCol w:w="851"/>
         <w:gridCol w:w="850"/>
+        <w:gridCol w:w="1276"/>
         <w:gridCol w:w="1134"/>
-        <w:gridCol w:w="1056"/>
-        <w:gridCol w:w="787"/>
-        <w:gridCol w:w="1018"/>
-        <w:gridCol w:w="870"/>
-        <w:gridCol w:w="870"/>
-        <w:gridCol w:w="870"/>
+        <w:gridCol w:w="1134"/>
+        <w:gridCol w:w="1276"/>
       </w:tblGrid>
       <w:tr>
         <w:tc>
           <w:tcPr>
-            <w:tcW w:w="675" w:type="dxa"/>
+            <w:tcW w:w="851" w:type="dxa"/>
           </w:tcPr>
           <w:p>
             <w:pPr>
               <w:spacing w:afterLines="40" w:after="96"/>
+              <w:jc w:val="center"/>
               <w:rPr>
                 <w:lang w:val="en-US"/>
               </w:rPr>
@@ -2177,11 +1965,12 @@
         </w:tc>
         <w:tc>
           <w:tcPr>
-            <w:tcW w:w="993" w:type="dxa"/>
+            <w:tcW w:w="709" w:type="dxa"/>
           </w:tcPr>
           <w:p>
             <w:pPr>
               <w:spacing w:afterLines="40" w:after="96"/>
+              <w:jc w:val="center"/>
               <w:rPr>
                 <w:lang w:val="en-US"/>
               </w:rPr>
@@ -2201,6 +1990,7 @@
           <w:p>
             <w:pPr>
               <w:spacing w:afterLines="40" w:after="96"/>
+              <w:jc w:val="center"/>
               <w:rPr>
                 <w:lang w:val="en-US"/>
               </w:rPr>
@@ -2220,6 +2010,7 @@
           <w:p>
             <w:pPr>
               <w:spacing w:afterLines="40" w:after="96"/>
+              <w:jc w:val="center"/>
               <w:rPr>
                 <w:lang w:val="en-US"/>
               </w:rPr>
@@ -2234,11 +2025,12 @@
         </w:tc>
         <w:tc>
           <w:tcPr>
-            <w:tcW w:w="850" w:type="dxa"/>
+            <w:tcW w:w="709" w:type="dxa"/>
           </w:tcPr>
           <w:p>
             <w:pPr>
               <w:spacing w:afterLines="40" w:after="96"/>
+              <w:jc w:val="center"/>
               <w:rPr>
                 <w:lang w:val="en-US"/>
               </w:rPr>
@@ -2253,11 +2045,12 @@
         </w:tc>
         <w:tc>
           <w:tcPr>
-            <w:tcW w:w="1134" w:type="dxa"/>
+            <w:tcW w:w="992" w:type="dxa"/>
           </w:tcPr>
           <w:p>
             <w:pPr>
               <w:spacing w:afterLines="40" w:after="96"/>
+              <w:jc w:val="center"/>
               <w:rPr>
                 <w:lang w:val="en-US"/>
               </w:rPr>
@@ -2272,11 +2065,12 @@
         </w:tc>
         <w:tc>
           <w:tcPr>
-            <w:tcW w:w="1056" w:type="dxa"/>
+            <w:tcW w:w="851" w:type="dxa"/>
           </w:tcPr>
           <w:p>
             <w:pPr>
               <w:spacing w:afterLines="40" w:after="96"/>
+              <w:jc w:val="center"/>
               <w:rPr>
                 <w:lang w:val="en-US"/>
               </w:rPr>
@@ -2285,17 +2079,18 @@
               <w:rPr>
                 <w:lang w:val="en-US"/>
               </w:rPr>
-              <w:t>Quantity</w:t>
+              <w:t>Qty</w:t>
             </w:r>
           </w:p>
         </w:tc>
         <w:tc>
           <w:tcPr>
-            <w:tcW w:w="787" w:type="dxa"/>
+            <w:tcW w:w="850" w:type="dxa"/>
           </w:tcPr>
           <w:p>
             <w:pPr>
               <w:spacing w:afterLines="40" w:after="96"/>
+              <w:jc w:val="center"/>
               <w:rPr>
                 <w:lang w:val="en-US"/>
               </w:rPr>
@@ -2310,11 +2105,12 @@
         </w:tc>
         <w:tc>
           <w:tcPr>
-            <w:tcW w:w="1018" w:type="dxa"/>
+            <w:tcW w:w="1276" w:type="dxa"/>
           </w:tcPr>
           <w:p>
             <w:pPr>
               <w:spacing w:afterLines="40" w:after="96"/>
+              <w:jc w:val="center"/>
               <w:rPr>
                 <w:lang w:val="en-US"/>
               </w:rPr>
@@ -2323,17 +2119,24 @@
               <w:rPr>
                 <w:lang w:val="en-US"/>
               </w:rPr>
-              <w:t>Amount</w:t>
+              <w:t>Am</w:t>
+            </w:r>
+            <w:r>
+              <w:rPr>
+                <w:lang w:val="en-US"/>
+              </w:rPr>
+              <w:t>ount</w:t>
             </w:r>
           </w:p>
         </w:tc>
         <w:tc>
           <w:tcPr>
-            <w:tcW w:w="870" w:type="dxa"/>
+            <w:tcW w:w="1134" w:type="dxa"/>
           </w:tcPr>
           <w:p>
             <w:pPr>
               <w:spacing w:afterLines="40" w:after="96"/>
+              <w:jc w:val="center"/>
               <w:rPr>
                 <w:lang w:val="en-US"/>
               </w:rPr>
@@ -2342,17 +2145,18 @@
               <w:rPr>
                 <w:lang w:val="en-US"/>
               </w:rPr>
-              <w:t xml:space="preserve">CGST </w:t>
+              <w:t>CGST</w:t>
             </w:r>
           </w:p>
         </w:tc>
         <w:tc>
           <w:tcPr>
-            <w:tcW w:w="870" w:type="dxa"/>
+            <w:tcW w:w="1134" w:type="dxa"/>
           </w:tcPr>
           <w:p>
             <w:pPr>
               <w:spacing w:afterLines="40" w:after="96"/>
+              <w:jc w:val="center"/>
               <w:rPr>
                 <w:lang w:val="en-US"/>
               </w:rPr>
@@ -2361,17 +2165,18 @@
               <w:rPr>
                 <w:lang w:val="en-US"/>
               </w:rPr>
-              <w:t xml:space="preserve">SGST </w:t>
+              <w:t>SGST</w:t>
             </w:r>
           </w:p>
         </w:tc>
         <w:tc>
           <w:tcPr>
-            <w:tcW w:w="870" w:type="dxa"/>
+            <w:tcW w:w="1276" w:type="dxa"/>
           </w:tcPr>
           <w:p>
             <w:pPr>
               <w:spacing w:afterLines="40" w:after="96"/>
+              <w:jc w:val="center"/>
               <w:rPr>
                 <w:lang w:val="en-US"/>
               </w:rPr>
@@ -2380,13 +2185,7 @@
               <w:rPr>
                 <w:lang w:val="en-US"/>
               </w:rPr>
-              <w:t>Total Amt</w:t>
-            </w:r>
-            <w:r>
-              <w:rPr>
-                <w:lang w:val="en-US"/>
-              </w:rPr>
-              <w:t>.</w:t>
+              <w:t>Total Amt.</w:t>
             </w:r>
           </w:p>
         </w:tc>
@@ -2407,23 +2206,13 @@
           <w:lang w:val="en-US"/>
         </w:rPr>
       </w:pPr>
-      <w:proofErr w:type="gramStart"/>
       <w:r>
         <w:rPr>
           <w:b/>
           <w:sz w:val="24"/>
           <w:lang w:val="en-US"/>
         </w:rPr>
-        <w:t>Bank :</w:t>
-      </w:r>
-      <w:proofErr w:type="gramEnd"/>
-      <w:r>
-        <w:rPr>
-          <w:b/>
-          <w:sz w:val="24"/>
-          <w:lang w:val="en-US"/>
-        </w:rPr>
-        <w:t>- BANK OF INDIA</w:t>
+        <w:t>Bank :- BANK OF INDIA</w:t>
       </w:r>
       <w:r>
         <w:rPr>
@@ -2799,7 +2588,7 @@
 </file>
 
 <file path=word/numbering.xml><?xml version="1.0" encoding="utf-8"?>
-<w:numbering xmlns:wpc="http://schemas.microsoft.com/office/word/2010/wordprocessingCanvas" xmlns:cx="http://schemas.microsoft.com/office/drawing/2014/chartex" xmlns:cx1="http://schemas.microsoft.com/office/drawing/2015/9/8/chartex" xmlns:cx2="http://schemas.microsoft.com/office/drawing/2015/10/21/chartex" xmlns:cx3="http://schemas.microsoft.com/office/drawing/2016/5/9/chartex" xmlns:cx4="http://schemas.microsoft.com/office/drawing/2016/5/10/chartex" xmlns:cx5="http://schemas.microsoft.com/office/drawing/2016/5/11/chartex" xmlns:cx6="http://schemas.microsoft.com/office/drawing/2016/5/12/chartex" xmlns:cx7="http://schemas.microsoft.com/office/drawing/2016/5/13/chartex" xmlns:cx8="http://schemas.microsoft.com/office/drawing/2016/5/14/chartex" xmlns:mc="http://schemas.openxmlformats.org/markup-compatibility/2006" xmlns:aink="http://schemas.microsoft.com/office/drawing/2016/ink" xmlns:am3d="http://schemas.microsoft.com/office/drawing/2017/model3d" xmlns:o="urn:schemas-microsoft-com:office:office" xmlns:oel="http://schemas.microsoft.com/office/2019/extlst" xmlns:r="http://schemas.openxmlformats.org/officeDocument/2006/relationships" xmlns:m="http://schemas.openxmlformats.org/officeDocument/2006/math" xmlns:v="urn:schemas-microsoft-com:vml" xmlns:wp14="http://schemas.microsoft.com/office/word/2010/wordprocessingDrawing" xmlns:wp="http://schemas.openxmlformats.org/drawingml/2006/wordprocessingDrawing" xmlns:w10="urn:schemas-microsoft-com:office:word" xmlns:w="http://schemas.openxmlformats.org/wordprocessingml/2006/main" xmlns:w14="http://schemas.microsoft.com/office/word/2010/wordml" xmlns:w15="http://schemas.microsoft.com/office/word/2012/wordml" xmlns:w16cex="http://schemas.microsoft.com/office/word/2018/wordml/cex" xmlns:w16cid="http://schemas.microsoft.com/office/word/2016/wordml/cid" xmlns:w16="http://schemas.microsoft.com/office/word/2018/wordml" xmlns:w16sdtdh="http://schemas.microsoft.com/office/word/2020/wordml/sdtdatahash" xmlns:w16se="http://schemas.microsoft.com/office/word/2015/wordml/symex" xmlns:wpg="http://schemas.microsoft.com/office/word/2010/wordprocessingGroup" xmlns:wpi="http://schemas.microsoft.com/office/word/2010/wordprocessingInk" xmlns:wne="http://schemas.microsoft.com/office/word/2006/wordml" xmlns:wps="http://schemas.microsoft.com/office/word/2010/wordprocessingShape" mc:Ignorable="w14 w15 w16se w16cid w16 w16cex w16sdtdh wp14">
+<w:numbering xmlns:wpc="http://schemas.microsoft.com/office/word/2010/wordprocessingCanvas" xmlns:cx="http://schemas.microsoft.com/office/drawing/2014/chartex" xmlns:cx1="http://schemas.microsoft.com/office/drawing/2015/9/8/chartex" xmlns:cx2="http://schemas.microsoft.com/office/drawing/2015/10/21/chartex" xmlns:cx3="http://schemas.microsoft.com/office/drawing/2016/5/9/chartex" xmlns:cx4="http://schemas.microsoft.com/office/drawing/2016/5/10/chartex" xmlns:cx5="http://schemas.microsoft.com/office/drawing/2016/5/11/chartex" xmlns:cx6="http://schemas.microsoft.com/office/drawing/2016/5/12/chartex" xmlns:cx7="http://schemas.microsoft.com/office/drawing/2016/5/13/chartex" xmlns:cx8="http://schemas.microsoft.com/office/drawing/2016/5/14/chartex" xmlns:mc="http://schemas.openxmlformats.org/markup-compatibility/2006" xmlns:aink="http://schemas.microsoft.com/office/drawing/2016/ink" xmlns:am3d="http://schemas.microsoft.com/office/drawing/2017/model3d" xmlns:o="urn:schemas-microsoft-com:office:office" xmlns:oel="http://schemas.microsoft.com/office/2019/extlst" xmlns:r="http://schemas.openxmlformats.org/officeDocument/2006/relationships" xmlns:m="http://schemas.openxmlformats.org/officeDocument/2006/math" xmlns:v="urn:schemas-microsoft-com:vml" xmlns:wp14="http://schemas.microsoft.com/office/word/2010/wordprocessingDrawing" xmlns:wp="http://schemas.openxmlformats.org/drawingml/2006/wordprocessingDrawing" xmlns:w10="urn:schemas-microsoft-com:office:word" xmlns:w="http://schemas.openxmlformats.org/wordprocessingml/2006/main" xmlns:w14="http://schemas.microsoft.com/office/word/2010/wordml" xmlns:w15="http://schemas.microsoft.com/office/word/2012/wordml" xmlns:w16cex="http://schemas.microsoft.com/office/word/2018/wordml/cex" xmlns:w16cid="http://schemas.microsoft.com/office/word/2016/wordml/cid" xmlns:w16="http://schemas.microsoft.com/office/word/2018/wordml" xmlns:w16du="http://schemas.microsoft.com/office/word/2023/wordml/word16du" xmlns:w16sdtdh="http://schemas.microsoft.com/office/word/2020/wordml/sdtdatahash" xmlns:w16se="http://schemas.microsoft.com/office/word/2015/wordml/symex" xmlns:wpg="http://schemas.microsoft.com/office/word/2010/wordprocessingGroup" xmlns:wpi="http://schemas.microsoft.com/office/word/2010/wordprocessingInk" xmlns:wne="http://schemas.microsoft.com/office/word/2006/wordml" xmlns:wps="http://schemas.microsoft.com/office/word/2010/wordprocessingShape" mc:Ignorable="w14 w15 w16se w16cid w16 w16cex w16sdtdh w16du wp14">
   <w:abstractNum w:abstractNumId="0" w15:restartNumberingAfterBreak="0">
     <w:nsid w:val="3505382F"/>
     <w:multiLevelType w:val="hybridMultilevel"/>
@@ -2896,7 +2685,7 @@
 </file>
 
 <file path=word/styles.xml><?xml version="1.0" encoding="utf-8"?>
-<w:styles xmlns:mc="http://schemas.openxmlformats.org/markup-compatibility/2006" xmlns:r="http://schemas.openxmlformats.org/officeDocument/2006/relationships" xmlns:w="http://schemas.openxmlformats.org/wordprocessingml/2006/main" xmlns:w14="http://schemas.microsoft.com/office/word/2010/wordml" xmlns:w15="http://schemas.microsoft.com/office/word/2012/wordml" xmlns:w16cex="http://schemas.microsoft.com/office/word/2018/wordml/cex" xmlns:w16cid="http://schemas.microsoft.com/office/word/2016/wordml/cid" xmlns:w16="http://schemas.microsoft.com/office/word/2018/wordml" xmlns:w16sdtdh="http://schemas.microsoft.com/office/word/2020/wordml/sdtdatahash" xmlns:w16se="http://schemas.microsoft.com/office/word/2015/wordml/symex" mc:Ignorable="w14 w15 w16se w16cid w16 w16cex w16sdtdh">
+<w:styles xmlns:mc="http://schemas.openxmlformats.org/markup-compatibility/2006" xmlns:r="http://schemas.openxmlformats.org/officeDocument/2006/relationships" xmlns:w="http://schemas.openxmlformats.org/wordprocessingml/2006/main" xmlns:w14="http://schemas.microsoft.com/office/word/2010/wordml" xmlns:w15="http://schemas.microsoft.com/office/word/2012/wordml" xmlns:w16cex="http://schemas.microsoft.com/office/word/2018/wordml/cex" xmlns:w16cid="http://schemas.microsoft.com/office/word/2016/wordml/cid" xmlns:w16="http://schemas.microsoft.com/office/word/2018/wordml" xmlns:w16du="http://schemas.microsoft.com/office/word/2023/wordml/word16du" xmlns:w16sdtdh="http://schemas.microsoft.com/office/word/2020/wordml/sdtdatahash" xmlns:w16se="http://schemas.microsoft.com/office/word/2015/wordml/symex" mc:Ignorable="w14 w15 w16se w16cid w16 w16cex w16sdtdh w16du">
   <w:docDefaults>
     <w:rPrDefault>
       <w:rPr>

</xml_diff>